<commit_message>
Workaround for knitr issue creating non-UTF8 character
</commit_message>
<xml_diff>
--- a/tidyverse_fetuses.docx
+++ b/tidyverse_fetuses.docx
@@ -3957,7 +3957,7 @@
         <w:pStyle w:val="BodyText"/>
       </w:pPr>
       <w:r>
-        <w:t xml:space="preserve">An important feature of these code chains is that they are run in sequence from top to bottom. Therefore, if we both create a variable and do something with this same variable within a chain, then we have to make sure that the function that creates the variable appears before any functions using this variable. For example, the following code will not work because ID is selected before it is created:</w:t>
+        <w:t xml:space="preserve">An important feature of these code chains is that they are run in sequence from top to bottom. Therefore, if we both create a variable and do something with this same variable within a chain, then we have to make sure that the function that creates the variable appears before any functions using this variable. For example, if you try to run the following code then you will get an error because ID is selected before it is created:</w:t>
       </w:r>
     </w:p>
     <w:p>
@@ -3966,6 +3966,15 @@
       </w:pPr>
       <w:r>
         <w:rPr>
+          <w:rStyle w:val="CommentTok"/>
+        </w:rPr>
+        <w:t xml:space="preserve"># You will get an error if you try to run this:</w:t>
+      </w:r>
+      <w:r>
+        <w:br/>
+      </w:r>
+      <w:r>
+        <w:rPr>
           <w:rStyle w:val="NormalTok"/>
         </w:rPr>
         <w:t xml:space="preserve">fetuses &lt;-</w:t>
@@ -4110,26 +4119,6 @@
           <w:rStyle w:val="NormalTok"/>
         </w:rPr>
         <w:t xml:space="preserve">)</w:t>
-      </w:r>
-    </w:p>
-    <w:p>
-      <w:pPr>
-        <w:pStyle w:val="SourceCode"/>
-      </w:pPr>
-      <w:r>
-        <w:rPr>
-          <w:rStyle w:val="VerbatimChar"/>
-        </w:rPr>
-        <w:t xml:space="preserve">## Error: Can't subset columns that don't exist.</w:t>
-      </w:r>
-      <w:r>
-        <w:br/>
-      </w:r>
-      <w:r>
-        <w:rPr>
-          <w:rStyle w:val="VerbatimChar"/>
-        </w:rPr>
-        <w:t xml:space="preserve">## [31mx[39m The column `ID` doesn't exist.</w:t>
       </w:r>
     </w:p>
     <w:p>

</xml_diff>

<commit_message>
Add cowplot and disable crayon
</commit_message>
<xml_diff>
--- a/tidyverse_fetuses.docx
+++ b/tidyverse_fetuses.docx
@@ -734,7 +734,7 @@
         <w:rPr>
           <w:rStyle w:val="VerbatimChar"/>
         </w:rPr>
-        <w:t xml:space="preserve">## ── Attaching packages ─────────────────── tidyverse 1.3.0 ──</w:t>
+        <w:t xml:space="preserve">## ── Attaching packages ─────────────────────────────────────── tidyverse 1.3.0 ──</w:t>
       </w:r>
     </w:p>
     <w:p>
@@ -783,7 +783,7 @@
         <w:rPr>
           <w:rStyle w:val="VerbatimChar"/>
         </w:rPr>
-        <w:t xml:space="preserve">## ── Conflicts ────────────────────── tidyverse_conflicts() ──</w:t>
+        <w:t xml:space="preserve">## ── Conflicts ────────────────────────────────────────── tidyverse_conflicts() ──</w:t>
       </w:r>
       <w:r>
         <w:br/>
@@ -3957,7 +3957,7 @@
         <w:pStyle w:val="BodyText"/>
       </w:pPr>
       <w:r>
-        <w:t xml:space="preserve">An important feature of these code chains is that they are run in sequence from top to bottom. Therefore, if we both create a variable and do something with this same variable within a chain, then we have to make sure that the function that creates the variable appears before any functions using this variable. For example, if you try to run the following code then you will get an error because ID is selected before it is created:</w:t>
+        <w:t xml:space="preserve">An important feature of these code chains is that they are run in sequence from top to bottom. Therefore, if we both create a variable and do something with this same variable within a chain, then we have to make sure that the function that creates the variable appears before any functions using this variable. For example, the following code gives an error because ID is selected before it is created:</w:t>
       </w:r>
     </w:p>
     <w:p>
@@ -3966,15 +3966,6 @@
       </w:pPr>
       <w:r>
         <w:rPr>
-          <w:rStyle w:val="CommentTok"/>
-        </w:rPr>
-        <w:t xml:space="preserve"># You will get an error if you try to run this:</w:t>
-      </w:r>
-      <w:r>
-        <w:br/>
-      </w:r>
-      <w:r>
-        <w:rPr>
           <w:rStyle w:val="NormalTok"/>
         </w:rPr>
         <w:t xml:space="preserve">fetuses &lt;-</w:t>
@@ -4119,6 +4110,26 @@
           <w:rStyle w:val="NormalTok"/>
         </w:rPr>
         <w:t xml:space="preserve">)</w:t>
+      </w:r>
+    </w:p>
+    <w:p>
+      <w:pPr>
+        <w:pStyle w:val="SourceCode"/>
+      </w:pPr>
+      <w:r>
+        <w:rPr>
+          <w:rStyle w:val="VerbatimChar"/>
+        </w:rPr>
+        <w:t xml:space="preserve">## Error: Can't subset columns that don't exist.</w:t>
+      </w:r>
+      <w:r>
+        <w:br/>
+      </w:r>
+      <w:r>
+        <w:rPr>
+          <w:rStyle w:val="VerbatimChar"/>
+        </w:rPr>
+        <w:t xml:space="preserve">## x The column `ID` doesn't exist.</w:t>
       </w:r>
     </w:p>
     <w:p>
@@ -15229,6 +15240,23 @@
           <w:t xml:space="preserve">http://www.cookbook-r.com/Graphs/</w:t>
         </w:r>
       </w:hyperlink>
+      <w:r>
+        <w:t xml:space="preserve"> </w:t>
+      </w:r>
+      <w:r>
+        <w:t xml:space="preserve">Another good R package to know about is cowplot, which makes it easier to produce publication-ready plots from R:</w:t>
+      </w:r>
+      <w:r>
+        <w:t xml:space="preserve"> </w:t>
+      </w:r>
+      <w:hyperlink r:id="rId56">
+        <w:r>
+          <w:rPr>
+            <w:rStyle w:val="Hyperlink"/>
+          </w:rPr>
+          <w:t xml:space="preserve">https://cran.r-project.org/web/packages/cowplot/vignettes/introduction.html</w:t>
+        </w:r>
+      </w:hyperlink>
     </w:p>
     <w:p>
       <w:r>
@@ -15241,11 +15269,11 @@
       <w:pPr>
         <w:pStyle w:val="Heading3"/>
       </w:pPr>
-      <w:bookmarkStart w:id="56" w:name="long-and-wide-data"/>
+      <w:bookmarkStart w:id="57" w:name="long-and-wide-data"/>
       <w:r>
         <w:t xml:space="preserve">Long and wide data</w:t>
       </w:r>
-      <w:bookmarkEnd w:id="56"/>
+      <w:bookmarkEnd w:id="57"/>
     </w:p>
     <w:p>
       <w:pPr>
@@ -16007,156 +16035,6 @@
                 <pic:pic>
                   <pic:nvPicPr>
                     <pic:cNvPr descr="tidyverse_fetuses_files/figure-docx/unnamed-chunk-71-1.png" id="0" name="Picture"/>
-                    <pic:cNvPicPr>
-                      <a:picLocks noChangeArrowheads="1" noChangeAspect="1"/>
-                    </pic:cNvPicPr>
-                  </pic:nvPicPr>
-                  <pic:blipFill>
-                    <a:blip r:embed="rId57"/>
-                    <a:stretch>
-                      <a:fillRect/>
-                    </a:stretch>
-                  </pic:blipFill>
-                  <pic:spPr bwMode="auto">
-                    <a:xfrm>
-                      <a:off x="0" y="0"/>
-                      <a:ext cx="5334000" cy="4267200"/>
-                    </a:xfrm>
-                    <a:prstGeom prst="rect">
-                      <a:avLst/>
-                    </a:prstGeom>
-                    <a:noFill/>
-                    <a:ln w="9525">
-                      <a:noFill/>
-                      <a:headEnd/>
-                      <a:tailEnd/>
-                    </a:ln>
-                  </pic:spPr>
-                </pic:pic>
-              </a:graphicData>
-            </a:graphic>
-          </wp:inline>
-        </w:drawing>
-      </w:r>
-    </w:p>
-    <w:p>
-      <w:pPr>
-        <w:pStyle w:val="BodyText"/>
-      </w:pPr>
-      <w:r>
-        <w:t xml:space="preserve">The argument col=ID has been added to the aes() function so we can see which observations belong to which person, and also a new layer geom_line() which connects the observations within the group specified as group=ID within the aes() function.</w:t>
-      </w:r>
-    </w:p>
-    <w:p>
-      <w:r>
-        <w:pict>
-          <v:rect style="width:0;height:1.5pt" o:hralign="center" o:hrstd="t" o:hr="t"/>
-        </w:pict>
-      </w:r>
-    </w:p>
-    <w:p>
-      <w:pPr>
-        <w:pStyle w:val="FirstParagraph"/>
-      </w:pPr>
-      <w:r>
-        <w:t xml:space="preserve">The gather function also comes in handy for making similar types of plots where we want to put different variables side-by-side. For example, we might want to look at how the head_width_mm, head_length_mm and crl_cm variables change with age_days. We can do that one at a time using the existing data frame, for example:</w:t>
-      </w:r>
-    </w:p>
-    <w:p>
-      <w:pPr>
-        <w:pStyle w:val="SourceCode"/>
-      </w:pPr>
-      <w:r>
-        <w:rPr>
-          <w:rStyle w:val="KeywordTok"/>
-        </w:rPr>
-        <w:t xml:space="preserve">ggplot</w:t>
-      </w:r>
-      <w:r>
-        <w:rPr>
-          <w:rStyle w:val="NormalTok"/>
-        </w:rPr>
-        <w:t xml:space="preserve">(fetuses_full, </w:t>
-      </w:r>
-      <w:r>
-        <w:rPr>
-          <w:rStyle w:val="KeywordTok"/>
-        </w:rPr>
-        <w:t xml:space="preserve">aes</w:t>
-      </w:r>
-      <w:r>
-        <w:rPr>
-          <w:rStyle w:val="NormalTok"/>
-        </w:rPr>
-        <w:t xml:space="preserve">(</w:t>
-      </w:r>
-      <w:r>
-        <w:rPr>
-          <w:rStyle w:val="DataTypeTok"/>
-        </w:rPr>
-        <w:t xml:space="preserve">x=</w:t>
-      </w:r>
-      <w:r>
-        <w:rPr>
-          <w:rStyle w:val="NormalTok"/>
-        </w:rPr>
-        <w:t xml:space="preserve">age_days, </w:t>
-      </w:r>
-      <w:r>
-        <w:rPr>
-          <w:rStyle w:val="DataTypeTok"/>
-        </w:rPr>
-        <w:t xml:space="preserve">y=</w:t>
-      </w:r>
-      <w:r>
-        <w:rPr>
-          <w:rStyle w:val="NormalTok"/>
-        </w:rPr>
-        <w:t xml:space="preserve">head_width_mm)) </w:t>
-      </w:r>
-      <w:r>
-        <w:rPr>
-          <w:rStyle w:val="OperatorTok"/>
-        </w:rPr>
-        <w:t xml:space="preserve">+</w:t>
-      </w:r>
-      <w:r>
-        <w:br/>
-      </w:r>
-      <w:r>
-        <w:rPr>
-          <w:rStyle w:val="StringTok"/>
-        </w:rPr>
-        <w:t xml:space="preserve">    </w:t>
-      </w:r>
-      <w:r>
-        <w:rPr>
-          <w:rStyle w:val="KeywordTok"/>
-        </w:rPr>
-        <w:t xml:space="preserve">geom_point</w:t>
-      </w:r>
-      <w:r>
-        <w:rPr>
-          <w:rStyle w:val="NormalTok"/>
-        </w:rPr>
-        <w:t xml:space="preserve">()</w:t>
-      </w:r>
-    </w:p>
-    <w:p>
-      <w:pPr>
-        <w:pStyle w:val="FirstParagraph"/>
-      </w:pPr>
-      <w:r>
-        <w:drawing>
-          <wp:inline>
-            <wp:extent cx="5334000" cy="4267200"/>
-            <wp:effectExtent b="0" l="0" r="0" t="0"/>
-            <wp:docPr descr="" title="" id="1" name="Picture"/>
-            <a:graphic>
-              <a:graphicData uri="http://schemas.openxmlformats.org/drawingml/2006/picture">
-                <pic:pic>
-                  <pic:nvPicPr>
-                    <pic:cNvPr descr="tidyverse_fetuses_files/figure-docx/unnamed-chunk-72-1.png" id="0" name="Picture"/>
                     <pic:cNvPicPr>
                       <a:picLocks noChangeArrowheads="1" noChangeAspect="1"/>
                     </pic:cNvPicPr>
@@ -16194,7 +16072,22 @@
         <w:pStyle w:val="BodyText"/>
       </w:pPr>
       <w:r>
-        <w:t xml:space="preserve">But how do we add head_length_mm and crl_cm to this plot? We need to convert the data into long format, and then make the plot:</w:t>
+        <w:t xml:space="preserve">The argument col=ID has been added to the aes() function so we can see which observations belong to which person, and also a new layer geom_line() which connects the observations within the group specified as group=ID within the aes() function.</w:t>
+      </w:r>
+    </w:p>
+    <w:p>
+      <w:r>
+        <w:pict>
+          <v:rect style="width:0;height:1.5pt" o:hralign="center" o:hrstd="t" o:hr="t"/>
+        </w:pict>
+      </w:r>
+    </w:p>
+    <w:p>
+      <w:pPr>
+        <w:pStyle w:val="FirstParagraph"/>
+      </w:pPr>
+      <w:r>
+        <w:t xml:space="preserve">The gather function also comes in handy for making similar types of plots where we want to put different variables side-by-side. For example, we might want to look at how the head_width_mm, head_length_mm and crl_cm variables change with age_days. We can do that one at a time using the existing data frame, for example:</w:t>
       </w:r>
     </w:p>
     <w:p>
@@ -16203,48 +16096,21 @@
       </w:pPr>
       <w:r>
         <w:rPr>
-          <w:rStyle w:val="NormalTok"/>
-        </w:rPr>
-        <w:t xml:space="preserve">plotdata &lt;-</w:t>
-      </w:r>
-      <w:r>
-        <w:rPr>
-          <w:rStyle w:val="StringTok"/>
-        </w:rPr>
-        <w:t xml:space="preserve"> </w:t>
-      </w:r>
-      <w:r>
-        <w:rPr>
-          <w:rStyle w:val="NormalTok"/>
-        </w:rPr>
-        <w:t xml:space="preserve">fetuses_full </w:t>
-      </w:r>
-      <w:r>
-        <w:rPr>
-          <w:rStyle w:val="OperatorTok"/>
-        </w:rPr>
-        <w:t xml:space="preserve">%&gt;%</w:t>
-      </w:r>
-      <w:r>
-        <w:rPr>
-          <w:rStyle w:val="StringTok"/>
-        </w:rPr>
-        <w:t xml:space="preserve"> </w:t>
-      </w:r>
-      <w:r>
-        <w:br/>
-      </w:r>
-      <w:r>
-        <w:rPr>
-          <w:rStyle w:val="StringTok"/>
-        </w:rPr>
-        <w:t xml:space="preserve">    </w:t>
-      </w:r>
-      <w:r>
-        <w:rPr>
-          <w:rStyle w:val="KeywordTok"/>
-        </w:rPr>
-        <w:t xml:space="preserve">mutate</w:t>
+          <w:rStyle w:val="KeywordTok"/>
+        </w:rPr>
+        <w:t xml:space="preserve">ggplot</w:t>
+      </w:r>
+      <w:r>
+        <w:rPr>
+          <w:rStyle w:val="NormalTok"/>
+        </w:rPr>
+        <w:t xml:space="preserve">(fetuses_full, </w:t>
+      </w:r>
+      <w:r>
+        <w:rPr>
+          <w:rStyle w:val="KeywordTok"/>
+        </w:rPr>
+        <w:t xml:space="preserve">aes</w:t>
       </w:r>
       <w:r>
         <w:rPr>
@@ -16256,290 +16122,25 @@
         <w:rPr>
           <w:rStyle w:val="DataTypeTok"/>
         </w:rPr>
-        <w:t xml:space="preserve">ID =</w:t>
-      </w:r>
-      <w:r>
-        <w:rPr>
-          <w:rStyle w:val="NormalTok"/>
-        </w:rPr>
-        <w:t xml:space="preserve"> </w:t>
-      </w:r>
-      <w:r>
-        <w:rPr>
-          <w:rStyle w:val="KeywordTok"/>
-        </w:rPr>
-        <w:t xml:space="preserve">row_number</w:t>
-      </w:r>
-      <w:r>
-        <w:rPr>
-          <w:rStyle w:val="NormalTok"/>
-        </w:rPr>
-        <w:t xml:space="preserve">()) </w:t>
-      </w:r>
-      <w:r>
-        <w:rPr>
-          <w:rStyle w:val="OperatorTok"/>
-        </w:rPr>
-        <w:t xml:space="preserve">%&gt;%</w:t>
-      </w:r>
-      <w:r>
-        <w:br/>
-      </w:r>
-      <w:r>
-        <w:rPr>
-          <w:rStyle w:val="StringTok"/>
-        </w:rPr>
-        <w:t xml:space="preserve">    </w:t>
-      </w:r>
-      <w:r>
-        <w:rPr>
-          <w:rStyle w:val="KeywordTok"/>
-        </w:rPr>
-        <w:t xml:space="preserve">select</w:t>
-      </w:r>
-      <w:r>
-        <w:rPr>
-          <w:rStyle w:val="NormalTok"/>
-        </w:rPr>
-        <w:t xml:space="preserve">(ID, age_days, crl_cm, head_width_mm, head_length_mm) </w:t>
-      </w:r>
-      <w:r>
-        <w:rPr>
-          <w:rStyle w:val="OperatorTok"/>
-        </w:rPr>
-        <w:t xml:space="preserve">%&gt;%</w:t>
-      </w:r>
-      <w:r>
-        <w:rPr>
-          <w:rStyle w:val="StringTok"/>
-        </w:rPr>
-        <w:t xml:space="preserve"> </w:t>
-      </w:r>
-      <w:r>
-        <w:br/>
-      </w:r>
-      <w:r>
-        <w:rPr>
-          <w:rStyle w:val="StringTok"/>
-        </w:rPr>
-        <w:t xml:space="preserve">    </w:t>
-      </w:r>
-      <w:r>
-        <w:rPr>
-          <w:rStyle w:val="KeywordTok"/>
-        </w:rPr>
-        <w:t xml:space="preserve">gather</w:t>
-      </w:r>
-      <w:r>
-        <w:rPr>
-          <w:rStyle w:val="NormalTok"/>
-        </w:rPr>
-        <w:t xml:space="preserve">(Measurement, Length, </w:t>
-      </w:r>
-      <w:r>
-        <w:rPr>
-          <w:rStyle w:val="OperatorTok"/>
-        </w:rPr>
-        <w:t xml:space="preserve">-</w:t>
-      </w:r>
-      <w:r>
-        <w:rPr>
-          <w:rStyle w:val="NormalTok"/>
-        </w:rPr>
-        <w:t xml:space="preserve">ID, </w:t>
-      </w:r>
-      <w:r>
-        <w:rPr>
-          <w:rStyle w:val="OperatorTok"/>
-        </w:rPr>
-        <w:t xml:space="preserve">-</w:t>
-      </w:r>
-      <w:r>
-        <w:rPr>
-          <w:rStyle w:val="NormalTok"/>
-        </w:rPr>
-        <w:t xml:space="preserve">age_days) </w:t>
-      </w:r>
-      <w:r>
-        <w:rPr>
-          <w:rStyle w:val="OperatorTok"/>
-        </w:rPr>
-        <w:t xml:space="preserve">%&gt;%</w:t>
-      </w:r>
-      <w:r>
-        <w:br/>
-      </w:r>
-      <w:r>
-        <w:rPr>
-          <w:rStyle w:val="StringTok"/>
-        </w:rPr>
-        <w:t xml:space="preserve">    </w:t>
-      </w:r>
-      <w:r>
-        <w:rPr>
-          <w:rStyle w:val="KeywordTok"/>
-        </w:rPr>
-        <w:t xml:space="preserve">mutate</w:t>
-      </w:r>
-      <w:r>
-        <w:rPr>
-          <w:rStyle w:val="NormalTok"/>
-        </w:rPr>
-        <w:t xml:space="preserve">(</w:t>
+        <w:t xml:space="preserve">x=</w:t>
+      </w:r>
+      <w:r>
+        <w:rPr>
+          <w:rStyle w:val="NormalTok"/>
+        </w:rPr>
+        <w:t xml:space="preserve">age_days, </w:t>
       </w:r>
       <w:r>
         <w:rPr>
           <w:rStyle w:val="DataTypeTok"/>
         </w:rPr>
-        <w:t xml:space="preserve">Measurement =</w:t>
-      </w:r>
-      <w:r>
-        <w:rPr>
-          <w:rStyle w:val="NormalTok"/>
-        </w:rPr>
-        <w:t xml:space="preserve"> </w:t>
-      </w:r>
-      <w:r>
-        <w:rPr>
-          <w:rStyle w:val="KeywordTok"/>
-        </w:rPr>
-        <w:t xml:space="preserve">parse_factor</w:t>
-      </w:r>
-      <w:r>
-        <w:rPr>
-          <w:rStyle w:val="NormalTok"/>
-        </w:rPr>
-        <w:t xml:space="preserve">(Measurement))</w:t>
-      </w:r>
-      <w:r>
-        <w:br/>
-      </w:r>
-      <w:r>
-        <w:br/>
-      </w:r>
-      <w:r>
-        <w:rPr>
-          <w:rStyle w:val="KeywordTok"/>
-        </w:rPr>
-        <w:t xml:space="preserve">str</w:t>
-      </w:r>
-      <w:r>
-        <w:rPr>
-          <w:rStyle w:val="NormalTok"/>
-        </w:rPr>
-        <w:t xml:space="preserve">(plotdata)</w:t>
-      </w:r>
-    </w:p>
-    <w:p>
-      <w:pPr>
-        <w:pStyle w:val="SourceCode"/>
-      </w:pPr>
-      <w:r>
-        <w:rPr>
-          <w:rStyle w:val="VerbatimChar"/>
-        </w:rPr>
-        <w:t xml:space="preserve">## Classes 'tbl_df', 'tbl' and 'data.frame':    786 obs. of  4 variables:</w:t>
-      </w:r>
-      <w:r>
-        <w:br/>
-      </w:r>
-      <w:r>
-        <w:rPr>
-          <w:rStyle w:val="VerbatimChar"/>
-        </w:rPr>
-        <w:t xml:space="preserve">##  $ ID         : int  1 2 3 4 5 6 7 8 9 10 ...</w:t>
-      </w:r>
-      <w:r>
-        <w:br/>
-      </w:r>
-      <w:r>
-        <w:rPr>
-          <w:rStyle w:val="VerbatimChar"/>
-        </w:rPr>
-        <w:t xml:space="preserve">##  $ age_days   : num  274 196 259 249 221 221 177 82 193 142 ...</w:t>
-      </w:r>
-      <w:r>
-        <w:br/>
-      </w:r>
-      <w:r>
-        <w:rPr>
-          <w:rStyle w:val="VerbatimChar"/>
-        </w:rPr>
-        <w:t xml:space="preserve">##  $ Measurement: Factor w/ 3 levels "crl_cm","head_width_mm",..: 1 1 1 1 1 1 1 1 1 1 ...</w:t>
-      </w:r>
-      <w:r>
-        <w:br/>
-      </w:r>
-      <w:r>
-        <w:rPr>
-          <w:rStyle w:val="VerbatimChar"/>
-        </w:rPr>
-        <w:t xml:space="preserve">##  $ Length     : num  86.8 61.8 89.3 83 75.4 77.7 55.4 10.4 62.4 35.4 ...</w:t>
-      </w:r>
-    </w:p>
-    <w:p>
-      <w:pPr>
-        <w:pStyle w:val="SourceCode"/>
-      </w:pPr>
-      <w:r>
-        <w:rPr>
-          <w:rStyle w:val="KeywordTok"/>
-        </w:rPr>
-        <w:t xml:space="preserve">ggplot</w:t>
-      </w:r>
-      <w:r>
-        <w:rPr>
-          <w:rStyle w:val="NormalTok"/>
-        </w:rPr>
-        <w:t xml:space="preserve">(plotdata, </w:t>
-      </w:r>
-      <w:r>
-        <w:rPr>
-          <w:rStyle w:val="KeywordTok"/>
-        </w:rPr>
-        <w:t xml:space="preserve">aes</w:t>
-      </w:r>
-      <w:r>
-        <w:rPr>
-          <w:rStyle w:val="NormalTok"/>
-        </w:rPr>
-        <w:t xml:space="preserve">(</w:t>
-      </w:r>
-      <w:r>
-        <w:rPr>
-          <w:rStyle w:val="DataTypeTok"/>
-        </w:rPr>
-        <w:t xml:space="preserve">x=</w:t>
-      </w:r>
-      <w:r>
-        <w:rPr>
-          <w:rStyle w:val="NormalTok"/>
-        </w:rPr>
-        <w:t xml:space="preserve">age_days, </w:t>
-      </w:r>
-      <w:r>
-        <w:rPr>
-          <w:rStyle w:val="DataTypeTok"/>
-        </w:rPr>
         <w:t xml:space="preserve">y=</w:t>
       </w:r>
       <w:r>
         <w:rPr>
           <w:rStyle w:val="NormalTok"/>
         </w:rPr>
-        <w:t xml:space="preserve">Length, </w:t>
-      </w:r>
-      <w:r>
-        <w:rPr>
-          <w:rStyle w:val="DataTypeTok"/>
-        </w:rPr>
-        <w:t xml:space="preserve">col=</w:t>
-      </w:r>
-      <w:r>
-        <w:rPr>
-          <w:rStyle w:val="NormalTok"/>
-        </w:rPr>
-        <w:t xml:space="preserve">Measurement)) </w:t>
+        <w:t xml:space="preserve">head_width_mm)) </w:t>
       </w:r>
       <w:r>
         <w:rPr>
@@ -16583,7 +16184,7 @@
               <a:graphicData uri="http://schemas.openxmlformats.org/drawingml/2006/picture">
                 <pic:pic>
                   <pic:nvPicPr>
-                    <pic:cNvPr descr="tidyverse_fetuses_files/figure-docx/unnamed-chunk-73-1.png" id="0" name="Picture"/>
+                    <pic:cNvPr descr="tidyverse_fetuses_files/figure-docx/unnamed-chunk-72-1.png" id="0" name="Picture"/>
                     <pic:cNvPicPr>
                       <a:picLocks noChangeArrowheads="1" noChangeAspect="1"/>
                     </pic:cNvPicPr>
@@ -16621,15 +16222,7 @@
         <w:pStyle w:val="BodyText"/>
       </w:pPr>
       <w:r>
-        <w:t xml:space="preserve">This code has several steps: first we add an ID variable so that we know how the rows in the new data frame relate to the rows in the fetuses_full data frame, then we extract the variables we are interested in using select(), then we use gather to convert all columns in the data into long format (with the exception of ID and age_days), then we make the plot. You can see from the structure of plotdata that we now have 786 observations, which is exactly three times the original 262 observations because each ID is repeated three times. This process of creating a new data frame containing the specific data that we want to plot (and in the correct format) is something we will do a lot.</w:t>
-      </w:r>
-    </w:p>
-    <w:p>
-      <w:pPr>
-        <w:pStyle w:val="BodyText"/>
-      </w:pPr>
-      <w:r>
-        <w:t xml:space="preserve">What happens if we want to add weight to the plot? All we have to do is copy and paste the code above, and add weight_kg in the relevant place:</w:t>
+        <w:t xml:space="preserve">But how do we add head_length_mm and crl_cm to this plot? We need to convert the data into long format, and then make the plot:</w:t>
       </w:r>
     </w:p>
     <w:p>
@@ -16736,7 +16329,7 @@
         <w:rPr>
           <w:rStyle w:val="NormalTok"/>
         </w:rPr>
-        <w:t xml:space="preserve">(ID, age_days, crl_cm, head_width_mm, head_length_mm, weight_kg) </w:t>
+        <w:t xml:space="preserve">(ID, age_days, crl_cm, head_width_mm, head_length_mm) </w:t>
       </w:r>
       <w:r>
         <w:rPr>
@@ -16844,13 +16437,143 @@
         <w:rPr>
           <w:rStyle w:val="NormalTok"/>
         </w:rPr>
-        <w:t xml:space="preserve">(Measurement)) </w:t>
+        <w:t xml:space="preserve">(Measurement))</w:t>
+      </w:r>
+      <w:r>
+        <w:br/>
+      </w:r>
+      <w:r>
+        <w:br/>
+      </w:r>
+      <w:r>
+        <w:rPr>
+          <w:rStyle w:val="KeywordTok"/>
+        </w:rPr>
+        <w:t xml:space="preserve">str</w:t>
+      </w:r>
+      <w:r>
+        <w:rPr>
+          <w:rStyle w:val="NormalTok"/>
+        </w:rPr>
+        <w:t xml:space="preserve">(plotdata)</w:t>
+      </w:r>
+    </w:p>
+    <w:p>
+      <w:pPr>
+        <w:pStyle w:val="SourceCode"/>
+      </w:pPr>
+      <w:r>
+        <w:rPr>
+          <w:rStyle w:val="VerbatimChar"/>
+        </w:rPr>
+        <w:t xml:space="preserve">## Classes 'tbl_df', 'tbl' and 'data.frame':    786 obs. of  4 variables:</w:t>
+      </w:r>
+      <w:r>
+        <w:br/>
+      </w:r>
+      <w:r>
+        <w:rPr>
+          <w:rStyle w:val="VerbatimChar"/>
+        </w:rPr>
+        <w:t xml:space="preserve">##  $ ID         : int  1 2 3 4 5 6 7 8 9 10 ...</w:t>
+      </w:r>
+      <w:r>
+        <w:br/>
+      </w:r>
+      <w:r>
+        <w:rPr>
+          <w:rStyle w:val="VerbatimChar"/>
+        </w:rPr>
+        <w:t xml:space="preserve">##  $ age_days   : num  274 196 259 249 221 221 177 82 193 142 ...</w:t>
+      </w:r>
+      <w:r>
+        <w:br/>
+      </w:r>
+      <w:r>
+        <w:rPr>
+          <w:rStyle w:val="VerbatimChar"/>
+        </w:rPr>
+        <w:t xml:space="preserve">##  $ Measurement: Factor w/ 3 levels "crl_cm","head_width_mm",..: 1 1 1 1 1 1 1 1 1 1 ...</w:t>
+      </w:r>
+      <w:r>
+        <w:br/>
+      </w:r>
+      <w:r>
+        <w:rPr>
+          <w:rStyle w:val="VerbatimChar"/>
+        </w:rPr>
+        <w:t xml:space="preserve">##  $ Length     : num  86.8 61.8 89.3 83 75.4 77.7 55.4 10.4 62.4 35.4 ...</w:t>
+      </w:r>
+    </w:p>
+    <w:p>
+      <w:pPr>
+        <w:pStyle w:val="SourceCode"/>
+      </w:pPr>
+      <w:r>
+        <w:rPr>
+          <w:rStyle w:val="KeywordTok"/>
+        </w:rPr>
+        <w:t xml:space="preserve">ggplot</w:t>
+      </w:r>
+      <w:r>
+        <w:rPr>
+          <w:rStyle w:val="NormalTok"/>
+        </w:rPr>
+        <w:t xml:space="preserve">(plotdata, </w:t>
+      </w:r>
+      <w:r>
+        <w:rPr>
+          <w:rStyle w:val="KeywordTok"/>
+        </w:rPr>
+        <w:t xml:space="preserve">aes</w:t>
+      </w:r>
+      <w:r>
+        <w:rPr>
+          <w:rStyle w:val="NormalTok"/>
+        </w:rPr>
+        <w:t xml:space="preserve">(</w:t>
+      </w:r>
+      <w:r>
+        <w:rPr>
+          <w:rStyle w:val="DataTypeTok"/>
+        </w:rPr>
+        <w:t xml:space="preserve">x=</w:t>
+      </w:r>
+      <w:r>
+        <w:rPr>
+          <w:rStyle w:val="NormalTok"/>
+        </w:rPr>
+        <w:t xml:space="preserve">age_days, </w:t>
+      </w:r>
+      <w:r>
+        <w:rPr>
+          <w:rStyle w:val="DataTypeTok"/>
+        </w:rPr>
+        <w:t xml:space="preserve">y=</w:t>
+      </w:r>
+      <w:r>
+        <w:rPr>
+          <w:rStyle w:val="NormalTok"/>
+        </w:rPr>
+        <w:t xml:space="preserve">Length, </w:t>
+      </w:r>
+      <w:r>
+        <w:rPr>
+          <w:rStyle w:val="DataTypeTok"/>
+        </w:rPr>
+        <w:t xml:space="preserve">col=</w:t>
+      </w:r>
+      <w:r>
+        <w:rPr>
+          <w:rStyle w:val="NormalTok"/>
+        </w:rPr>
+        <w:t xml:space="preserve">Measurement)) </w:t>
       </w:r>
       <w:r>
         <w:rPr>
           <w:rStyle w:val="OperatorTok"/>
         </w:rPr>
-        <w:t xml:space="preserve">%&gt;%</w:t>
+        <w:t xml:space="preserve">+</w:t>
       </w:r>
       <w:r>
         <w:br/>
@@ -16865,331 +16588,13 @@
         <w:rPr>
           <w:rStyle w:val="KeywordTok"/>
         </w:rPr>
-        <w:t xml:space="preserve">mutate</w:t>
-      </w:r>
-      <w:r>
-        <w:rPr>
-          <w:rStyle w:val="NormalTok"/>
-        </w:rPr>
-        <w:t xml:space="preserve">(</w:t>
-      </w:r>
-      <w:r>
-        <w:rPr>
-          <w:rStyle w:val="DataTypeTok"/>
-        </w:rPr>
-        <w:t xml:space="preserve">Measurement =</w:t>
-      </w:r>
-      <w:r>
-        <w:rPr>
-          <w:rStyle w:val="NormalTok"/>
-        </w:rPr>
-        <w:t xml:space="preserve"> </w:t>
-      </w:r>
-      <w:r>
-        <w:br/>
-      </w:r>
-      <w:r>
-        <w:rPr>
-          <w:rStyle w:val="NormalTok"/>
-        </w:rPr>
-        <w:t xml:space="preserve">       </w:t>
-      </w:r>
-      <w:r>
-        <w:rPr>
-          <w:rStyle w:val="KeywordTok"/>
-        </w:rPr>
-        <w:t xml:space="preserve">fct_collapse</w:t>
-      </w:r>
-      <w:r>
-        <w:rPr>
-          <w:rStyle w:val="NormalTok"/>
-        </w:rPr>
-        <w:t xml:space="preserve">(Measurement, </w:t>
-      </w:r>
-      <w:r>
-        <w:rPr>
-          <w:rStyle w:val="StringTok"/>
-        </w:rPr>
-        <w:t xml:space="preserve">"CRL (cm)"</w:t>
-      </w:r>
-      <w:r>
-        <w:rPr>
-          <w:rStyle w:val="NormalTok"/>
-        </w:rPr>
-        <w:t xml:space="preserve">=</w:t>
-      </w:r>
-      <w:r>
-        <w:rPr>
-          <w:rStyle w:val="StringTok"/>
-        </w:rPr>
-        <w:t xml:space="preserve">"crl_cm"</w:t>
-      </w:r>
-      <w:r>
-        <w:rPr>
-          <w:rStyle w:val="NormalTok"/>
-        </w:rPr>
-        <w:t xml:space="preserve">, </w:t>
-      </w:r>
-      <w:r>
-        <w:br/>
-      </w:r>
-      <w:r>
-        <w:rPr>
-          <w:rStyle w:val="NormalTok"/>
-        </w:rPr>
-        <w:t xml:space="preserve">         </w:t>
-      </w:r>
-      <w:r>
-        <w:rPr>
-          <w:rStyle w:val="StringTok"/>
-        </w:rPr>
-        <w:t xml:space="preserve">"Head Width (mm)"</w:t>
-      </w:r>
-      <w:r>
-        <w:rPr>
-          <w:rStyle w:val="NormalTok"/>
-        </w:rPr>
-        <w:t xml:space="preserve">=</w:t>
-      </w:r>
-      <w:r>
-        <w:rPr>
-          <w:rStyle w:val="StringTok"/>
-        </w:rPr>
-        <w:t xml:space="preserve">"head_width_mm"</w:t>
-      </w:r>
-      <w:r>
-        <w:rPr>
-          <w:rStyle w:val="NormalTok"/>
-        </w:rPr>
-        <w:t xml:space="preserve">, </w:t>
-      </w:r>
-      <w:r>
-        <w:rPr>
-          <w:rStyle w:val="StringTok"/>
-        </w:rPr>
-        <w:t xml:space="preserve">"Head Length (mm)"</w:t>
-      </w:r>
-      <w:r>
-        <w:rPr>
-          <w:rStyle w:val="NormalTok"/>
-        </w:rPr>
-        <w:t xml:space="preserve">=</w:t>
-      </w:r>
-      <w:r>
-        <w:rPr>
-          <w:rStyle w:val="StringTok"/>
-        </w:rPr>
-        <w:t xml:space="preserve">"head_length_mm"</w:t>
-      </w:r>
-      <w:r>
-        <w:rPr>
-          <w:rStyle w:val="NormalTok"/>
-        </w:rPr>
-        <w:t xml:space="preserve">,</w:t>
-      </w:r>
-      <w:r>
-        <w:br/>
-      </w:r>
-      <w:r>
-        <w:rPr>
-          <w:rStyle w:val="NormalTok"/>
-        </w:rPr>
-        <w:t xml:space="preserve">         </w:t>
-      </w:r>
-      <w:r>
-        <w:rPr>
-          <w:rStyle w:val="StringTok"/>
-        </w:rPr>
-        <w:t xml:space="preserve">"Weight (kg)"</w:t>
-      </w:r>
-      <w:r>
-        <w:rPr>
-          <w:rStyle w:val="NormalTok"/>
-        </w:rPr>
-        <w:t xml:space="preserve">=</w:t>
-      </w:r>
-      <w:r>
-        <w:rPr>
-          <w:rStyle w:val="StringTok"/>
-        </w:rPr>
-        <w:t xml:space="preserve">"weight_kg"</w:t>
-      </w:r>
-      <w:r>
-        <w:rPr>
-          <w:rStyle w:val="NormalTok"/>
-        </w:rPr>
-        <w:t xml:space="preserve">))</w:t>
-      </w:r>
-      <w:r>
-        <w:br/>
-      </w:r>
-      <w:r>
-        <w:br/>
-      </w:r>
-      <w:r>
-        <w:rPr>
-          <w:rStyle w:val="KeywordTok"/>
-        </w:rPr>
-        <w:t xml:space="preserve">ggplot</w:t>
-      </w:r>
-      <w:r>
-        <w:rPr>
-          <w:rStyle w:val="NormalTok"/>
-        </w:rPr>
-        <w:t xml:space="preserve">(plotdata, </w:t>
-      </w:r>
-      <w:r>
-        <w:rPr>
-          <w:rStyle w:val="KeywordTok"/>
-        </w:rPr>
-        <w:t xml:space="preserve">aes</w:t>
-      </w:r>
-      <w:r>
-        <w:rPr>
-          <w:rStyle w:val="NormalTok"/>
-        </w:rPr>
-        <w:t xml:space="preserve">(</w:t>
-      </w:r>
-      <w:r>
-        <w:rPr>
-          <w:rStyle w:val="DataTypeTok"/>
-        </w:rPr>
-        <w:t xml:space="preserve">x=</w:t>
-      </w:r>
-      <w:r>
-        <w:rPr>
-          <w:rStyle w:val="NormalTok"/>
-        </w:rPr>
-        <w:t xml:space="preserve">age_days, </w:t>
-      </w:r>
-      <w:r>
-        <w:rPr>
-          <w:rStyle w:val="DataTypeTok"/>
-        </w:rPr>
-        <w:t xml:space="preserve">y=</w:t>
-      </w:r>
-      <w:r>
-        <w:rPr>
-          <w:rStyle w:val="NormalTok"/>
-        </w:rPr>
-        <w:t xml:space="preserve">Length, </w:t>
-      </w:r>
-      <w:r>
-        <w:rPr>
-          <w:rStyle w:val="DataTypeTok"/>
-        </w:rPr>
-        <w:t xml:space="preserve">col=</w:t>
-      </w:r>
-      <w:r>
-        <w:rPr>
-          <w:rStyle w:val="NormalTok"/>
-        </w:rPr>
-        <w:t xml:space="preserve">Measurement)) </w:t>
-      </w:r>
-      <w:r>
-        <w:rPr>
-          <w:rStyle w:val="OperatorTok"/>
-        </w:rPr>
-        <w:t xml:space="preserve">+</w:t>
-      </w:r>
-      <w:r>
-        <w:br/>
-      </w:r>
-      <w:r>
-        <w:rPr>
-          <w:rStyle w:val="StringTok"/>
-        </w:rPr>
-        <w:t xml:space="preserve">    </w:t>
-      </w:r>
-      <w:r>
-        <w:rPr>
-          <w:rStyle w:val="KeywordTok"/>
-        </w:rPr>
         <w:t xml:space="preserve">geom_point</w:t>
       </w:r>
       <w:r>
         <w:rPr>
           <w:rStyle w:val="NormalTok"/>
         </w:rPr>
-        <w:t xml:space="preserve">() </w:t>
-      </w:r>
-      <w:r>
-        <w:rPr>
-          <w:rStyle w:val="OperatorTok"/>
-        </w:rPr>
-        <w:t xml:space="preserve">+</w:t>
-      </w:r>
-      <w:r>
-        <w:br/>
-      </w:r>
-      <w:r>
-        <w:rPr>
-          <w:rStyle w:val="StringTok"/>
-        </w:rPr>
-        <w:t xml:space="preserve">    </w:t>
-      </w:r>
-      <w:r>
-        <w:rPr>
-          <w:rStyle w:val="KeywordTok"/>
-        </w:rPr>
-        <w:t xml:space="preserve">xlab</w:t>
-      </w:r>
-      <w:r>
-        <w:rPr>
-          <w:rStyle w:val="NormalTok"/>
-        </w:rPr>
-        <w:t xml:space="preserve">(</w:t>
-      </w:r>
-      <w:r>
-        <w:rPr>
-          <w:rStyle w:val="StringTok"/>
-        </w:rPr>
-        <w:t xml:space="preserve">'Age (days)'</w:t>
-      </w:r>
-      <w:r>
-        <w:rPr>
-          <w:rStyle w:val="NormalTok"/>
-        </w:rPr>
-        <w:t xml:space="preserve">) </w:t>
-      </w:r>
-      <w:r>
-        <w:rPr>
-          <w:rStyle w:val="OperatorTok"/>
-        </w:rPr>
-        <w:t xml:space="preserve">+</w:t>
-      </w:r>
-      <w:r>
-        <w:br/>
-      </w:r>
-      <w:r>
-        <w:rPr>
-          <w:rStyle w:val="StringTok"/>
-        </w:rPr>
-        <w:t xml:space="preserve">    </w:t>
-      </w:r>
-      <w:r>
-        <w:rPr>
-          <w:rStyle w:val="KeywordTok"/>
-        </w:rPr>
-        <w:t xml:space="preserve">ylab</w:t>
-      </w:r>
-      <w:r>
-        <w:rPr>
-          <w:rStyle w:val="NormalTok"/>
-        </w:rPr>
-        <w:t xml:space="preserve">(</w:t>
-      </w:r>
-      <w:r>
-        <w:rPr>
-          <w:rStyle w:val="StringTok"/>
-        </w:rPr>
-        <w:t xml:space="preserve">''</w:t>
-      </w:r>
-      <w:r>
-        <w:rPr>
-          <w:rStyle w:val="NormalTok"/>
-        </w:rPr>
-        <w:t xml:space="preserve">)</w:t>
+        <w:t xml:space="preserve">()</w:t>
       </w:r>
     </w:p>
     <w:p>
@@ -17206,7 +16611,7 @@
               <a:graphicData uri="http://schemas.openxmlformats.org/drawingml/2006/picture">
                 <pic:pic>
                   <pic:nvPicPr>
-                    <pic:cNvPr descr="tidyverse_fetuses_files/figure-docx/unnamed-chunk-74-1.png" id="0" name="Picture"/>
+                    <pic:cNvPr descr="tidyverse_fetuses_files/figure-docx/unnamed-chunk-73-1.png" id="0" name="Picture"/>
                     <pic:cNvPicPr>
                       <a:picLocks noChangeArrowheads="1" noChangeAspect="1"/>
                     </pic:cNvPicPr>
@@ -17244,7 +16649,15 @@
         <w:pStyle w:val="BodyText"/>
       </w:pPr>
       <w:r>
-        <w:t xml:space="preserve">The only addition is that the x-axis label and names of the factor levels have been changed to a more readable format, and the y-axis label has been removed as weight isn’t a length! But the weight is on a different scale to the other variables so is hard to see at the bottom of the graph. There are two ways to improve this: we could change the units of weight so that 1 y-axis value represented 100g rather than 1kg, but it is probably a better idea to put the different variables into different facets using the facet_wrap() function:</w:t>
+        <w:t xml:space="preserve">This code has several steps: first we add an ID variable so that we know how the rows in the new data frame relate to the rows in the fetuses_full data frame, then we extract the variables we are interested in using select(), then we use gather to convert all columns in the data into long format (with the exception of ID and age_days), then we make the plot. You can see from the structure of plotdata that we now have 786 observations, which is exactly three times the original 262 observations because each ID is repeated three times. This process of creating a new data frame containing the specific data that we want to plot (and in the correct format) is something we will do a lot.</w:t>
+      </w:r>
+    </w:p>
+    <w:p>
+      <w:pPr>
+        <w:pStyle w:val="BodyText"/>
+      </w:pPr>
+      <w:r>
+        <w:t xml:space="preserve">What happens if we want to add weight to the plot? All we have to do is copy and paste the code above, and add weight_kg in the relevant place:</w:t>
       </w:r>
     </w:p>
     <w:p>
@@ -17253,6 +16666,396 @@
       </w:pPr>
       <w:r>
         <w:rPr>
+          <w:rStyle w:val="NormalTok"/>
+        </w:rPr>
+        <w:t xml:space="preserve">plotdata &lt;-</w:t>
+      </w:r>
+      <w:r>
+        <w:rPr>
+          <w:rStyle w:val="StringTok"/>
+        </w:rPr>
+        <w:t xml:space="preserve"> </w:t>
+      </w:r>
+      <w:r>
+        <w:rPr>
+          <w:rStyle w:val="NormalTok"/>
+        </w:rPr>
+        <w:t xml:space="preserve">fetuses_full </w:t>
+      </w:r>
+      <w:r>
+        <w:rPr>
+          <w:rStyle w:val="OperatorTok"/>
+        </w:rPr>
+        <w:t xml:space="preserve">%&gt;%</w:t>
+      </w:r>
+      <w:r>
+        <w:rPr>
+          <w:rStyle w:val="StringTok"/>
+        </w:rPr>
+        <w:t xml:space="preserve"> </w:t>
+      </w:r>
+      <w:r>
+        <w:br/>
+      </w:r>
+      <w:r>
+        <w:rPr>
+          <w:rStyle w:val="StringTok"/>
+        </w:rPr>
+        <w:t xml:space="preserve">    </w:t>
+      </w:r>
+      <w:r>
+        <w:rPr>
+          <w:rStyle w:val="KeywordTok"/>
+        </w:rPr>
+        <w:t xml:space="preserve">mutate</w:t>
+      </w:r>
+      <w:r>
+        <w:rPr>
+          <w:rStyle w:val="NormalTok"/>
+        </w:rPr>
+        <w:t xml:space="preserve">(</w:t>
+      </w:r>
+      <w:r>
+        <w:rPr>
+          <w:rStyle w:val="DataTypeTok"/>
+        </w:rPr>
+        <w:t xml:space="preserve">ID =</w:t>
+      </w:r>
+      <w:r>
+        <w:rPr>
+          <w:rStyle w:val="NormalTok"/>
+        </w:rPr>
+        <w:t xml:space="preserve"> </w:t>
+      </w:r>
+      <w:r>
+        <w:rPr>
+          <w:rStyle w:val="KeywordTok"/>
+        </w:rPr>
+        <w:t xml:space="preserve">row_number</w:t>
+      </w:r>
+      <w:r>
+        <w:rPr>
+          <w:rStyle w:val="NormalTok"/>
+        </w:rPr>
+        <w:t xml:space="preserve">()) </w:t>
+      </w:r>
+      <w:r>
+        <w:rPr>
+          <w:rStyle w:val="OperatorTok"/>
+        </w:rPr>
+        <w:t xml:space="preserve">%&gt;%</w:t>
+      </w:r>
+      <w:r>
+        <w:br/>
+      </w:r>
+      <w:r>
+        <w:rPr>
+          <w:rStyle w:val="StringTok"/>
+        </w:rPr>
+        <w:t xml:space="preserve">    </w:t>
+      </w:r>
+      <w:r>
+        <w:rPr>
+          <w:rStyle w:val="KeywordTok"/>
+        </w:rPr>
+        <w:t xml:space="preserve">select</w:t>
+      </w:r>
+      <w:r>
+        <w:rPr>
+          <w:rStyle w:val="NormalTok"/>
+        </w:rPr>
+        <w:t xml:space="preserve">(ID, age_days, crl_cm, head_width_mm, head_length_mm, weight_kg) </w:t>
+      </w:r>
+      <w:r>
+        <w:rPr>
+          <w:rStyle w:val="OperatorTok"/>
+        </w:rPr>
+        <w:t xml:space="preserve">%&gt;%</w:t>
+      </w:r>
+      <w:r>
+        <w:rPr>
+          <w:rStyle w:val="StringTok"/>
+        </w:rPr>
+        <w:t xml:space="preserve"> </w:t>
+      </w:r>
+      <w:r>
+        <w:br/>
+      </w:r>
+      <w:r>
+        <w:rPr>
+          <w:rStyle w:val="StringTok"/>
+        </w:rPr>
+        <w:t xml:space="preserve">    </w:t>
+      </w:r>
+      <w:r>
+        <w:rPr>
+          <w:rStyle w:val="KeywordTok"/>
+        </w:rPr>
+        <w:t xml:space="preserve">gather</w:t>
+      </w:r>
+      <w:r>
+        <w:rPr>
+          <w:rStyle w:val="NormalTok"/>
+        </w:rPr>
+        <w:t xml:space="preserve">(Measurement, Length, </w:t>
+      </w:r>
+      <w:r>
+        <w:rPr>
+          <w:rStyle w:val="OperatorTok"/>
+        </w:rPr>
+        <w:t xml:space="preserve">-</w:t>
+      </w:r>
+      <w:r>
+        <w:rPr>
+          <w:rStyle w:val="NormalTok"/>
+        </w:rPr>
+        <w:t xml:space="preserve">ID, </w:t>
+      </w:r>
+      <w:r>
+        <w:rPr>
+          <w:rStyle w:val="OperatorTok"/>
+        </w:rPr>
+        <w:t xml:space="preserve">-</w:t>
+      </w:r>
+      <w:r>
+        <w:rPr>
+          <w:rStyle w:val="NormalTok"/>
+        </w:rPr>
+        <w:t xml:space="preserve">age_days) </w:t>
+      </w:r>
+      <w:r>
+        <w:rPr>
+          <w:rStyle w:val="OperatorTok"/>
+        </w:rPr>
+        <w:t xml:space="preserve">%&gt;%</w:t>
+      </w:r>
+      <w:r>
+        <w:br/>
+      </w:r>
+      <w:r>
+        <w:rPr>
+          <w:rStyle w:val="StringTok"/>
+        </w:rPr>
+        <w:t xml:space="preserve">    </w:t>
+      </w:r>
+      <w:r>
+        <w:rPr>
+          <w:rStyle w:val="KeywordTok"/>
+        </w:rPr>
+        <w:t xml:space="preserve">mutate</w:t>
+      </w:r>
+      <w:r>
+        <w:rPr>
+          <w:rStyle w:val="NormalTok"/>
+        </w:rPr>
+        <w:t xml:space="preserve">(</w:t>
+      </w:r>
+      <w:r>
+        <w:rPr>
+          <w:rStyle w:val="DataTypeTok"/>
+        </w:rPr>
+        <w:t xml:space="preserve">Measurement =</w:t>
+      </w:r>
+      <w:r>
+        <w:rPr>
+          <w:rStyle w:val="NormalTok"/>
+        </w:rPr>
+        <w:t xml:space="preserve"> </w:t>
+      </w:r>
+      <w:r>
+        <w:rPr>
+          <w:rStyle w:val="KeywordTok"/>
+        </w:rPr>
+        <w:t xml:space="preserve">parse_factor</w:t>
+      </w:r>
+      <w:r>
+        <w:rPr>
+          <w:rStyle w:val="NormalTok"/>
+        </w:rPr>
+        <w:t xml:space="preserve">(Measurement)) </w:t>
+      </w:r>
+      <w:r>
+        <w:rPr>
+          <w:rStyle w:val="OperatorTok"/>
+        </w:rPr>
+        <w:t xml:space="preserve">%&gt;%</w:t>
+      </w:r>
+      <w:r>
+        <w:br/>
+      </w:r>
+      <w:r>
+        <w:rPr>
+          <w:rStyle w:val="StringTok"/>
+        </w:rPr>
+        <w:t xml:space="preserve">    </w:t>
+      </w:r>
+      <w:r>
+        <w:rPr>
+          <w:rStyle w:val="KeywordTok"/>
+        </w:rPr>
+        <w:t xml:space="preserve">mutate</w:t>
+      </w:r>
+      <w:r>
+        <w:rPr>
+          <w:rStyle w:val="NormalTok"/>
+        </w:rPr>
+        <w:t xml:space="preserve">(</w:t>
+      </w:r>
+      <w:r>
+        <w:rPr>
+          <w:rStyle w:val="DataTypeTok"/>
+        </w:rPr>
+        <w:t xml:space="preserve">Measurement =</w:t>
+      </w:r>
+      <w:r>
+        <w:rPr>
+          <w:rStyle w:val="NormalTok"/>
+        </w:rPr>
+        <w:t xml:space="preserve"> </w:t>
+      </w:r>
+      <w:r>
+        <w:br/>
+      </w:r>
+      <w:r>
+        <w:rPr>
+          <w:rStyle w:val="NormalTok"/>
+        </w:rPr>
+        <w:t xml:space="preserve">       </w:t>
+      </w:r>
+      <w:r>
+        <w:rPr>
+          <w:rStyle w:val="KeywordTok"/>
+        </w:rPr>
+        <w:t xml:space="preserve">fct_collapse</w:t>
+      </w:r>
+      <w:r>
+        <w:rPr>
+          <w:rStyle w:val="NormalTok"/>
+        </w:rPr>
+        <w:t xml:space="preserve">(Measurement, </w:t>
+      </w:r>
+      <w:r>
+        <w:rPr>
+          <w:rStyle w:val="StringTok"/>
+        </w:rPr>
+        <w:t xml:space="preserve">"CRL (cm)"</w:t>
+      </w:r>
+      <w:r>
+        <w:rPr>
+          <w:rStyle w:val="NormalTok"/>
+        </w:rPr>
+        <w:t xml:space="preserve">=</w:t>
+      </w:r>
+      <w:r>
+        <w:rPr>
+          <w:rStyle w:val="StringTok"/>
+        </w:rPr>
+        <w:t xml:space="preserve">"crl_cm"</w:t>
+      </w:r>
+      <w:r>
+        <w:rPr>
+          <w:rStyle w:val="NormalTok"/>
+        </w:rPr>
+        <w:t xml:space="preserve">, </w:t>
+      </w:r>
+      <w:r>
+        <w:br/>
+      </w:r>
+      <w:r>
+        <w:rPr>
+          <w:rStyle w:val="NormalTok"/>
+        </w:rPr>
+        <w:t xml:space="preserve">         </w:t>
+      </w:r>
+      <w:r>
+        <w:rPr>
+          <w:rStyle w:val="StringTok"/>
+        </w:rPr>
+        <w:t xml:space="preserve">"Head Width (mm)"</w:t>
+      </w:r>
+      <w:r>
+        <w:rPr>
+          <w:rStyle w:val="NormalTok"/>
+        </w:rPr>
+        <w:t xml:space="preserve">=</w:t>
+      </w:r>
+      <w:r>
+        <w:rPr>
+          <w:rStyle w:val="StringTok"/>
+        </w:rPr>
+        <w:t xml:space="preserve">"head_width_mm"</w:t>
+      </w:r>
+      <w:r>
+        <w:rPr>
+          <w:rStyle w:val="NormalTok"/>
+        </w:rPr>
+        <w:t xml:space="preserve">, </w:t>
+      </w:r>
+      <w:r>
+        <w:rPr>
+          <w:rStyle w:val="StringTok"/>
+        </w:rPr>
+        <w:t xml:space="preserve">"Head Length (mm)"</w:t>
+      </w:r>
+      <w:r>
+        <w:rPr>
+          <w:rStyle w:val="NormalTok"/>
+        </w:rPr>
+        <w:t xml:space="preserve">=</w:t>
+      </w:r>
+      <w:r>
+        <w:rPr>
+          <w:rStyle w:val="StringTok"/>
+        </w:rPr>
+        <w:t xml:space="preserve">"head_length_mm"</w:t>
+      </w:r>
+      <w:r>
+        <w:rPr>
+          <w:rStyle w:val="NormalTok"/>
+        </w:rPr>
+        <w:t xml:space="preserve">,</w:t>
+      </w:r>
+      <w:r>
+        <w:br/>
+      </w:r>
+      <w:r>
+        <w:rPr>
+          <w:rStyle w:val="NormalTok"/>
+        </w:rPr>
+        <w:t xml:space="preserve">         </w:t>
+      </w:r>
+      <w:r>
+        <w:rPr>
+          <w:rStyle w:val="StringTok"/>
+        </w:rPr>
+        <w:t xml:space="preserve">"Weight (kg)"</w:t>
+      </w:r>
+      <w:r>
+        <w:rPr>
+          <w:rStyle w:val="NormalTok"/>
+        </w:rPr>
+        <w:t xml:space="preserve">=</w:t>
+      </w:r>
+      <w:r>
+        <w:rPr>
+          <w:rStyle w:val="StringTok"/>
+        </w:rPr>
+        <w:t xml:space="preserve">"weight_kg"</w:t>
+      </w:r>
+      <w:r>
+        <w:rPr>
+          <w:rStyle w:val="NormalTok"/>
+        </w:rPr>
+        <w:t xml:space="preserve">))</w:t>
+      </w:r>
+      <w:r>
+        <w:br/>
+      </w:r>
+      <w:r>
+        <w:br/>
+      </w:r>
+      <w:r>
+        <w:rPr>
           <w:rStyle w:val="KeywordTok"/>
         </w:rPr>
         <w:t xml:space="preserve">ggplot</w:t>
@@ -17297,7 +17100,19 @@
         <w:rPr>
           <w:rStyle w:val="NormalTok"/>
         </w:rPr>
-        <w:t xml:space="preserve">Length)) </w:t>
+        <w:t xml:space="preserve">Length, </w:t>
+      </w:r>
+      <w:r>
+        <w:rPr>
+          <w:rStyle w:val="DataTypeTok"/>
+        </w:rPr>
+        <w:t xml:space="preserve">col=</w:t>
+      </w:r>
+      <w:r>
+        <w:rPr>
+          <w:rStyle w:val="NormalTok"/>
+        </w:rPr>
+        <w:t xml:space="preserve">Measurement)) </w:t>
       </w:r>
       <w:r>
         <w:rPr>
@@ -17402,64 +17217,7 @@
         <w:rPr>
           <w:rStyle w:val="NormalTok"/>
         </w:rPr>
-        <w:t xml:space="preserve">) </w:t>
-      </w:r>
-      <w:r>
-        <w:rPr>
-          <w:rStyle w:val="OperatorTok"/>
-        </w:rPr>
-        <w:t xml:space="preserve">+</w:t>
-      </w:r>
-      <w:r>
-        <w:br/>
-      </w:r>
-      <w:r>
-        <w:rPr>
-          <w:rStyle w:val="StringTok"/>
-        </w:rPr>
-        <w:t xml:space="preserve">    </w:t>
-      </w:r>
-      <w:r>
-        <w:rPr>
-          <w:rStyle w:val="KeywordTok"/>
-        </w:rPr>
-        <w:t xml:space="preserve">facet_wrap</w:t>
-      </w:r>
-      <w:r>
-        <w:rPr>
-          <w:rStyle w:val="NormalTok"/>
-        </w:rPr>
-        <w:t xml:space="preserve">(</w:t>
-      </w:r>
-      <w:r>
-        <w:rPr>
-          <w:rStyle w:val="OperatorTok"/>
-        </w:rPr>
-        <w:t xml:space="preserve">~</w:t>
-      </w:r>
-      <w:r>
-        <w:rPr>
-          <w:rStyle w:val="NormalTok"/>
-        </w:rPr>
-        <w:t xml:space="preserve">Measurement, </w:t>
-      </w:r>
-      <w:r>
-        <w:rPr>
-          <w:rStyle w:val="DataTypeTok"/>
-        </w:rPr>
-        <w:t xml:space="preserve">scales=</w:t>
-      </w:r>
-      <w:r>
-        <w:rPr>
-          <w:rStyle w:val="StringTok"/>
-        </w:rPr>
-        <w:t xml:space="preserve">'free_y'</w:t>
-      </w:r>
-      <w:r>
-        <w:rPr>
-          <w:rStyle w:val="NormalTok"/>
-        </w:rPr>
-        <w:t xml:space="preserve">) </w:t>
+        <w:t xml:space="preserve">)</w:t>
       </w:r>
     </w:p>
     <w:p>
@@ -17476,7 +17234,7 @@
               <a:graphicData uri="http://schemas.openxmlformats.org/drawingml/2006/picture">
                 <pic:pic>
                   <pic:nvPicPr>
-                    <pic:cNvPr descr="tidyverse_fetuses_files/figure-docx/unnamed-chunk-75-1.png" id="0" name="Picture"/>
+                    <pic:cNvPr descr="tidyverse_fetuses_files/figure-docx/unnamed-chunk-74-1.png" id="0" name="Picture"/>
                     <pic:cNvPicPr>
                       <a:picLocks noChangeArrowheads="1" noChangeAspect="1"/>
                     </pic:cNvPicPr>
@@ -17514,6 +17272,276 @@
         <w:pStyle w:val="BodyText"/>
       </w:pPr>
       <w:r>
+        <w:t xml:space="preserve">The only addition is that the x-axis label and names of the factor levels have been changed to a more readable format, and the y-axis label has been removed as weight isn’t a length! But the weight is on a different scale to the other variables so is hard to see at the bottom of the graph. There are two ways to improve this: we could change the units of weight so that 1 y-axis value represented 100g rather than 1kg, but it is probably a better idea to put the different variables into different facets using the facet_wrap() function:</w:t>
+      </w:r>
+    </w:p>
+    <w:p>
+      <w:pPr>
+        <w:pStyle w:val="SourceCode"/>
+      </w:pPr>
+      <w:r>
+        <w:rPr>
+          <w:rStyle w:val="KeywordTok"/>
+        </w:rPr>
+        <w:t xml:space="preserve">ggplot</w:t>
+      </w:r>
+      <w:r>
+        <w:rPr>
+          <w:rStyle w:val="NormalTok"/>
+        </w:rPr>
+        <w:t xml:space="preserve">(plotdata, </w:t>
+      </w:r>
+      <w:r>
+        <w:rPr>
+          <w:rStyle w:val="KeywordTok"/>
+        </w:rPr>
+        <w:t xml:space="preserve">aes</w:t>
+      </w:r>
+      <w:r>
+        <w:rPr>
+          <w:rStyle w:val="NormalTok"/>
+        </w:rPr>
+        <w:t xml:space="preserve">(</w:t>
+      </w:r>
+      <w:r>
+        <w:rPr>
+          <w:rStyle w:val="DataTypeTok"/>
+        </w:rPr>
+        <w:t xml:space="preserve">x=</w:t>
+      </w:r>
+      <w:r>
+        <w:rPr>
+          <w:rStyle w:val="NormalTok"/>
+        </w:rPr>
+        <w:t xml:space="preserve">age_days, </w:t>
+      </w:r>
+      <w:r>
+        <w:rPr>
+          <w:rStyle w:val="DataTypeTok"/>
+        </w:rPr>
+        <w:t xml:space="preserve">y=</w:t>
+      </w:r>
+      <w:r>
+        <w:rPr>
+          <w:rStyle w:val="NormalTok"/>
+        </w:rPr>
+        <w:t xml:space="preserve">Length)) </w:t>
+      </w:r>
+      <w:r>
+        <w:rPr>
+          <w:rStyle w:val="OperatorTok"/>
+        </w:rPr>
+        <w:t xml:space="preserve">+</w:t>
+      </w:r>
+      <w:r>
+        <w:br/>
+      </w:r>
+      <w:r>
+        <w:rPr>
+          <w:rStyle w:val="StringTok"/>
+        </w:rPr>
+        <w:t xml:space="preserve">    </w:t>
+      </w:r>
+      <w:r>
+        <w:rPr>
+          <w:rStyle w:val="KeywordTok"/>
+        </w:rPr>
+        <w:t xml:space="preserve">geom_point</w:t>
+      </w:r>
+      <w:r>
+        <w:rPr>
+          <w:rStyle w:val="NormalTok"/>
+        </w:rPr>
+        <w:t xml:space="preserve">() </w:t>
+      </w:r>
+      <w:r>
+        <w:rPr>
+          <w:rStyle w:val="OperatorTok"/>
+        </w:rPr>
+        <w:t xml:space="preserve">+</w:t>
+      </w:r>
+      <w:r>
+        <w:br/>
+      </w:r>
+      <w:r>
+        <w:rPr>
+          <w:rStyle w:val="StringTok"/>
+        </w:rPr>
+        <w:t xml:space="preserve">    </w:t>
+      </w:r>
+      <w:r>
+        <w:rPr>
+          <w:rStyle w:val="KeywordTok"/>
+        </w:rPr>
+        <w:t xml:space="preserve">xlab</w:t>
+      </w:r>
+      <w:r>
+        <w:rPr>
+          <w:rStyle w:val="NormalTok"/>
+        </w:rPr>
+        <w:t xml:space="preserve">(</w:t>
+      </w:r>
+      <w:r>
+        <w:rPr>
+          <w:rStyle w:val="StringTok"/>
+        </w:rPr>
+        <w:t xml:space="preserve">'Age (days)'</w:t>
+      </w:r>
+      <w:r>
+        <w:rPr>
+          <w:rStyle w:val="NormalTok"/>
+        </w:rPr>
+        <w:t xml:space="preserve">) </w:t>
+      </w:r>
+      <w:r>
+        <w:rPr>
+          <w:rStyle w:val="OperatorTok"/>
+        </w:rPr>
+        <w:t xml:space="preserve">+</w:t>
+      </w:r>
+      <w:r>
+        <w:br/>
+      </w:r>
+      <w:r>
+        <w:rPr>
+          <w:rStyle w:val="StringTok"/>
+        </w:rPr>
+        <w:t xml:space="preserve">    </w:t>
+      </w:r>
+      <w:r>
+        <w:rPr>
+          <w:rStyle w:val="KeywordTok"/>
+        </w:rPr>
+        <w:t xml:space="preserve">ylab</w:t>
+      </w:r>
+      <w:r>
+        <w:rPr>
+          <w:rStyle w:val="NormalTok"/>
+        </w:rPr>
+        <w:t xml:space="preserve">(</w:t>
+      </w:r>
+      <w:r>
+        <w:rPr>
+          <w:rStyle w:val="StringTok"/>
+        </w:rPr>
+        <w:t xml:space="preserve">''</w:t>
+      </w:r>
+      <w:r>
+        <w:rPr>
+          <w:rStyle w:val="NormalTok"/>
+        </w:rPr>
+        <w:t xml:space="preserve">) </w:t>
+      </w:r>
+      <w:r>
+        <w:rPr>
+          <w:rStyle w:val="OperatorTok"/>
+        </w:rPr>
+        <w:t xml:space="preserve">+</w:t>
+      </w:r>
+      <w:r>
+        <w:br/>
+      </w:r>
+      <w:r>
+        <w:rPr>
+          <w:rStyle w:val="StringTok"/>
+        </w:rPr>
+        <w:t xml:space="preserve">    </w:t>
+      </w:r>
+      <w:r>
+        <w:rPr>
+          <w:rStyle w:val="KeywordTok"/>
+        </w:rPr>
+        <w:t xml:space="preserve">facet_wrap</w:t>
+      </w:r>
+      <w:r>
+        <w:rPr>
+          <w:rStyle w:val="NormalTok"/>
+        </w:rPr>
+        <w:t xml:space="preserve">(</w:t>
+      </w:r>
+      <w:r>
+        <w:rPr>
+          <w:rStyle w:val="OperatorTok"/>
+        </w:rPr>
+        <w:t xml:space="preserve">~</w:t>
+      </w:r>
+      <w:r>
+        <w:rPr>
+          <w:rStyle w:val="NormalTok"/>
+        </w:rPr>
+        <w:t xml:space="preserve">Measurement, </w:t>
+      </w:r>
+      <w:r>
+        <w:rPr>
+          <w:rStyle w:val="DataTypeTok"/>
+        </w:rPr>
+        <w:t xml:space="preserve">scales=</w:t>
+      </w:r>
+      <w:r>
+        <w:rPr>
+          <w:rStyle w:val="StringTok"/>
+        </w:rPr>
+        <w:t xml:space="preserve">'free_y'</w:t>
+      </w:r>
+      <w:r>
+        <w:rPr>
+          <w:rStyle w:val="NormalTok"/>
+        </w:rPr>
+        <w:t xml:space="preserve">) </w:t>
+      </w:r>
+    </w:p>
+    <w:p>
+      <w:pPr>
+        <w:pStyle w:val="FirstParagraph"/>
+      </w:pPr>
+      <w:r>
+        <w:drawing>
+          <wp:inline>
+            <wp:extent cx="5334000" cy="4267200"/>
+            <wp:effectExtent b="0" l="0" r="0" t="0"/>
+            <wp:docPr descr="" title="" id="1" name="Picture"/>
+            <a:graphic>
+              <a:graphicData uri="http://schemas.openxmlformats.org/drawingml/2006/picture">
+                <pic:pic>
+                  <pic:nvPicPr>
+                    <pic:cNvPr descr="tidyverse_fetuses_files/figure-docx/unnamed-chunk-75-1.png" id="0" name="Picture"/>
+                    <pic:cNvPicPr>
+                      <a:picLocks noChangeArrowheads="1" noChangeAspect="1"/>
+                    </pic:cNvPicPr>
+                  </pic:nvPicPr>
+                  <pic:blipFill>
+                    <a:blip r:embed="rId62"/>
+                    <a:stretch>
+                      <a:fillRect/>
+                    </a:stretch>
+                  </pic:blipFill>
+                  <pic:spPr bwMode="auto">
+                    <a:xfrm>
+                      <a:off x="0" y="0"/>
+                      <a:ext cx="5334000" cy="4267200"/>
+                    </a:xfrm>
+                    <a:prstGeom prst="rect">
+                      <a:avLst/>
+                    </a:prstGeom>
+                    <a:noFill/>
+                    <a:ln w="9525">
+                      <a:noFill/>
+                      <a:headEnd/>
+                      <a:tailEnd/>
+                    </a:ln>
+                  </pic:spPr>
+                </pic:pic>
+              </a:graphicData>
+            </a:graphic>
+          </wp:inline>
+        </w:drawing>
+      </w:r>
+    </w:p>
+    <w:p>
+      <w:pPr>
+        <w:pStyle w:val="BodyText"/>
+      </w:pPr>
+      <w:r>
         <w:t xml:space="preserve">The facet_wrap (and related facet_grid) funtion allow us to specify one or more categorical variable on which we can stratify the plot into different sub-plots. The scales=</w:t>
       </w:r>
       <w:r>
@@ -17539,7 +17567,7 @@
       <w:r>
         <w:t xml:space="preserve">If you want to read more about tidy data structure (including long vs wide formats) then see the Tidy data chapter of the R for Data Science book (</w:t>
       </w:r>
-      <w:hyperlink r:id="rId62">
+      <w:hyperlink r:id="rId63">
         <w:r>
           <w:rPr>
             <w:rStyle w:val="Hyperlink"/>
@@ -17562,11 +17590,11 @@
       <w:pPr>
         <w:pStyle w:val="Heading2"/>
       </w:pPr>
-      <w:bookmarkStart w:id="63" w:name="appendix-a-additional-tips"/>
+      <w:bookmarkStart w:id="64" w:name="appendix-a-additional-tips"/>
       <w:r>
         <w:t xml:space="preserve">Appendix A: additional tips</w:t>
       </w:r>
-      <w:bookmarkEnd w:id="63"/>
+      <w:bookmarkEnd w:id="64"/>
     </w:p>
     <w:p>
       <w:r>
@@ -17596,7 +17624,7 @@
       <w:r>
         <w:t xml:space="preserve">If you need to do something that you haven’t done before, then try looking at the cheat sheets for either data import (</w:t>
       </w:r>
-      <w:hyperlink r:id="rId64">
+      <w:hyperlink r:id="rId65">
         <w:r>
           <w:rPr>
             <w:rStyle w:val="Hyperlink"/>
@@ -17607,7 +17635,7 @@
       <w:r>
         <w:t xml:space="preserve">), data wrangling (</w:t>
       </w:r>
-      <w:hyperlink r:id="rId65">
+      <w:hyperlink r:id="rId66">
         <w:r>
           <w:rPr>
             <w:rStyle w:val="Hyperlink"/>
@@ -17618,7 +17646,7 @@
       <w:r>
         <w:t xml:space="preserve">), data visualisation (</w:t>
       </w:r>
-      <w:hyperlink r:id="rId66">
+      <w:hyperlink r:id="rId67">
         <w:r>
           <w:rPr>
             <w:rStyle w:val="Hyperlink"/>
@@ -17629,7 +17657,7 @@
       <w:r>
         <w:t xml:space="preserve">), or one of the other cheat sheets available via the RStudio website (</w:t>
       </w:r>
-      <w:hyperlink r:id="rId67">
+      <w:hyperlink r:id="rId68">
         <w:r>
           <w:rPr>
             <w:rStyle w:val="Hyperlink"/>
@@ -17784,11 +17812,11 @@
       <w:pPr>
         <w:pStyle w:val="Heading2"/>
       </w:pPr>
-      <w:bookmarkStart w:id="68" w:name="appendix-b-exercise"/>
+      <w:bookmarkStart w:id="69" w:name="appendix-b-exercise"/>
       <w:r>
         <w:t xml:space="preserve">Appendix B: exercise</w:t>
       </w:r>
-      <w:bookmarkEnd w:id="68"/>
+      <w:bookmarkEnd w:id="69"/>
     </w:p>
     <w:p>
       <w:r>
@@ -18489,11 +18517,11 @@
       <w:pPr>
         <w:pStyle w:val="Heading2"/>
       </w:pPr>
-      <w:bookmarkStart w:id="69" w:name="appendix-c-r-markdown-environment"/>
+      <w:bookmarkStart w:id="70" w:name="appendix-c-r-markdown-environment"/>
       <w:r>
         <w:t xml:space="preserve">Appendix C: R Markdown environment</w:t>
       </w:r>
-      <w:bookmarkEnd w:id="69"/>
+      <w:bookmarkEnd w:id="70"/>
     </w:p>
     <w:p>
       <w:r>
@@ -18769,7 +18797,7 @@
         <w:rPr>
           <w:rStyle w:val="VerbatimChar"/>
         </w:rPr>
-        <w:t xml:space="preserve">## [25] knitr_1.27       fansi_0.4.1      broom_0.5.4      Rcpp_1.0.3      </w:t>
+        <w:t xml:space="preserve">## [25] knitr_1.27.2     fansi_0.4.1      broom_0.5.4      Rcpp_1.0.3      </w:t>
       </w:r>
       <w:r>
         <w:br/>
@@ -18846,11 +18874,11 @@
       <w:pPr>
         <w:pStyle w:val="Heading2"/>
       </w:pPr>
-      <w:bookmarkStart w:id="70" w:name="appendix-d-exercise-solution"/>
+      <w:bookmarkStart w:id="71" w:name="appendix-d-exercise-solution"/>
       <w:r>
         <w:t xml:space="preserve">Appendix D: exercise solution</w:t>
       </w:r>
-      <w:bookmarkEnd w:id="70"/>
+      <w:bookmarkEnd w:id="71"/>
     </w:p>
     <w:p>
       <w:r>
@@ -18871,11 +18899,11 @@
       <w:pPr>
         <w:pStyle w:val="Heading5"/>
       </w:pPr>
-      <w:bookmarkStart w:id="71" w:name="step-1-load-the-required-packages"/>
+      <w:bookmarkStart w:id="72" w:name="step-1-load-the-required-packages"/>
       <w:r>
         <w:t xml:space="preserve">Step 1: load the required packages</w:t>
       </w:r>
-      <w:bookmarkEnd w:id="71"/>
+      <w:bookmarkEnd w:id="72"/>
     </w:p>
     <w:p>
       <w:pPr>
@@ -18937,11 +18965,11 @@
       <w:pPr>
         <w:pStyle w:val="Heading5"/>
       </w:pPr>
-      <w:bookmarkStart w:id="72" w:name="X84c1cf0b3566cf3672a42cb29b70faab6760d50"/>
+      <w:bookmarkStart w:id="73" w:name="X84c1cf0b3566cf3672a42cb29b70faab6760d50"/>
       <w:r>
         <w:t xml:space="preserve">Step 2: remember to set your working directory</w:t>
       </w:r>
-      <w:bookmarkEnd w:id="72"/>
+      <w:bookmarkEnd w:id="73"/>
     </w:p>
     <w:p>
       <w:pPr>
@@ -18955,11 +18983,11 @@
       <w:pPr>
         <w:pStyle w:val="Heading5"/>
       </w:pPr>
-      <w:bookmarkStart w:id="73" w:name="step-3-read-the-data-frame-into-r"/>
+      <w:bookmarkStart w:id="74" w:name="step-3-read-the-data-frame-into-r"/>
       <w:r>
         <w:t xml:space="preserve">Step 3: read the data frame into R</w:t>
       </w:r>
-      <w:bookmarkEnd w:id="73"/>
+      <w:bookmarkEnd w:id="74"/>
     </w:p>
     <w:p>
       <w:pPr>
@@ -19024,11 +19052,11 @@
       <w:pPr>
         <w:pStyle w:val="Heading5"/>
       </w:pPr>
-      <w:bookmarkStart w:id="74" w:name="step-4-examine-your-data"/>
+      <w:bookmarkStart w:id="75" w:name="step-4-examine-your-data"/>
       <w:r>
         <w:t xml:space="preserve">Step 4: examine your data</w:t>
       </w:r>
-      <w:bookmarkEnd w:id="74"/>
+      <w:bookmarkEnd w:id="75"/>
     </w:p>
     <w:p>
       <w:pPr>
@@ -19588,11 +19616,11 @@
       <w:pPr>
         <w:pStyle w:val="Heading5"/>
       </w:pPr>
-      <w:bookmarkStart w:id="75" w:name="step-5-modify-your-data-frame"/>
+      <w:bookmarkStart w:id="76" w:name="step-5-modify-your-data-frame"/>
       <w:r>
         <w:t xml:space="preserve">Step 5: modify your data frame</w:t>
       </w:r>
-      <w:bookmarkEnd w:id="75"/>
+      <w:bookmarkEnd w:id="76"/>
     </w:p>
     <w:p>
       <w:pPr>
@@ -22458,11 +22486,11 @@
       <w:pPr>
         <w:pStyle w:val="Heading5"/>
       </w:pPr>
-      <w:bookmarkStart w:id="76" w:name="X2522ea323035a544518d3f0a7249f69c093f7a6"/>
+      <w:bookmarkStart w:id="77" w:name="X2522ea323035a544518d3f0a7249f69c093f7a6"/>
       <w:r>
         <w:t xml:space="preserve">Step 6: Re-examine the structure of the data frame:</w:t>
       </w:r>
-      <w:bookmarkEnd w:id="76"/>
+      <w:bookmarkEnd w:id="77"/>
     </w:p>
     <w:p>
       <w:pPr>
@@ -23129,11 +23157,11 @@
       <w:pPr>
         <w:pStyle w:val="Heading5"/>
       </w:pPr>
-      <w:bookmarkStart w:id="77" w:name="step-7-examine-the-data"/>
+      <w:bookmarkStart w:id="78" w:name="step-7-examine-the-data"/>
       <w:r>
         <w:t xml:space="preserve">Step 7: examine the data</w:t>
       </w:r>
-      <w:bookmarkEnd w:id="77"/>
+      <w:bookmarkEnd w:id="78"/>
     </w:p>
     <w:p>
       <w:pPr>
@@ -23607,11 +23635,11 @@
       <w:pPr>
         <w:pStyle w:val="Heading5"/>
       </w:pPr>
-      <w:bookmarkStart w:id="78" w:name="step-8-carry-on-with-your-data-analysis"/>
+      <w:bookmarkStart w:id="79" w:name="step-8-carry-on-with-your-data-analysis"/>
       <w:r>
         <w:t xml:space="preserve">Step 8: carry on with your data analysis</w:t>
       </w:r>
-      <w:bookmarkEnd w:id="78"/>
+      <w:bookmarkEnd w:id="79"/>
     </w:p>
     <w:p>
       <w:pPr>

</xml_diff>